<commit_message>
Added about me vid
</commit_message>
<xml_diff>
--- a/Jake CV.docx
+++ b/Jake CV.docx
@@ -982,19 +982,8 @@
           <w:sz w:val="24"/>
           <w:szCs w:val="24"/>
         </w:rPr>
-        <w:t xml:space="preserve">l 6 group project won best game at </w:t>
-      </w:r>
-      <w:proofErr w:type="spellStart"/>
-      <w:r>
-        <w:rPr>
-          <w:rFonts w:ascii="ArialMT" w:hAnsi="ArialMT" w:cs="ArialMT"/>
-          <w:color w:val="1A1A1A"/>
-          <w:sz w:val="24"/>
-          <w:szCs w:val="24"/>
-        </w:rPr>
-        <w:t>GameX</w:t>
-      </w:r>
-      <w:proofErr w:type="spellEnd"/>
+        <w:t>l 6 group project won best game at GameX</w:t>
+      </w:r>
     </w:p>
     <w:p>
       <w:pPr>
@@ -1104,27 +1093,7 @@
           <w:sz w:val="24"/>
           <w:szCs w:val="24"/>
         </w:rPr>
-        <w:t xml:space="preserve">Presenter at </w:t>
-      </w:r>
-      <w:proofErr w:type="spellStart"/>
-      <w:r>
-        <w:rPr>
-          <w:rFonts w:ascii="ArialMT" w:hAnsi="ArialMT" w:cs="ArialMT"/>
-          <w:color w:val="1A1A1A"/>
-          <w:sz w:val="24"/>
-          <w:szCs w:val="24"/>
-        </w:rPr>
-        <w:t>GameX</w:t>
-      </w:r>
-      <w:proofErr w:type="spellEnd"/>
-      <w:r>
-        <w:rPr>
-          <w:rFonts w:ascii="ArialMT" w:hAnsi="ArialMT" w:cs="ArialMT"/>
-          <w:color w:val="1A1A1A"/>
-          <w:sz w:val="24"/>
-          <w:szCs w:val="24"/>
-        </w:rPr>
-        <w:t xml:space="preserve"> 2025</w:t>
+        <w:t>Presenter at GameX 2025</w:t>
       </w:r>
     </w:p>
     <w:p>
@@ -1160,37 +1129,29 @@
         <w:spacing w:after="0" w:line="240" w:lineRule="auto"/>
         <w:rPr>
           <w:rFonts w:ascii="ArialMT" w:hAnsi="ArialMT" w:cs="ArialMT"/>
-          <w:b/>
-          <w:bCs/>
-          <w:color w:val="1A1A1A"/>
-          <w:sz w:val="24"/>
-          <w:szCs w:val="24"/>
-        </w:rPr>
-      </w:pPr>
-      <w:r>
-        <w:rPr>
-          <w:rFonts w:ascii="ArialMT" w:hAnsi="ArialMT" w:cs="ArialMT"/>
-          <w:color w:val="1A1A1A"/>
-          <w:sz w:val="24"/>
-          <w:szCs w:val="24"/>
-        </w:rPr>
-        <w:t xml:space="preserve">Costa Coffee The Mall </w:t>
-      </w:r>
-    </w:p>
-    <w:p>
-      <w:pPr>
-        <w:widowControl w:val="0"/>
-        <w:autoSpaceDE w:val="0"/>
-        <w:autoSpaceDN w:val="0"/>
-        <w:adjustRightInd w:val="0"/>
-        <w:spacing w:after="0" w:line="240" w:lineRule="auto"/>
-        <w:rPr>
-          <w:rFonts w:ascii="ArialMT" w:hAnsi="ArialMT" w:cs="ArialMT"/>
-          <w:color w:val="1A1A1A"/>
-          <w:sz w:val="24"/>
-          <w:szCs w:val="24"/>
-        </w:rPr>
-      </w:pPr>
+          <w:color w:val="1A1A1A"/>
+          <w:sz w:val="24"/>
+          <w:szCs w:val="24"/>
+        </w:rPr>
+      </w:pPr>
+      <w:r>
+        <w:rPr>
+          <w:rFonts w:ascii="ArialMT" w:hAnsi="ArialMT" w:cs="ArialMT"/>
+          <w:color w:val="1A1A1A"/>
+          <w:sz w:val="24"/>
+          <w:szCs w:val="24"/>
+        </w:rPr>
+        <w:t>Costa</w:t>
+      </w:r>
+      <w:r>
+        <w:rPr>
+          <w:rFonts w:ascii="ArialMT" w:hAnsi="ArialMT" w:cs="ArialMT"/>
+          <w:color w:val="1A1A1A"/>
+          <w:sz w:val="24"/>
+          <w:szCs w:val="24"/>
+        </w:rPr>
+        <w:t xml:space="preserve"> </w:t>
+      </w:r>
       <w:r>
         <w:rPr>
           <w:rFonts w:ascii="ArialMT" w:hAnsi="ArialMT" w:cs="ArialMT"/>
@@ -1241,6 +1202,30 @@
           <w:szCs w:val="24"/>
         </w:rPr>
         <w:t xml:space="preserve"> Storeroom assistance Summer 2023</w:t>
+      </w:r>
+    </w:p>
+    <w:p>
+      <w:pPr>
+        <w:widowControl w:val="0"/>
+        <w:autoSpaceDE w:val="0"/>
+        <w:autoSpaceDN w:val="0"/>
+        <w:adjustRightInd w:val="0"/>
+        <w:spacing w:after="0" w:line="240" w:lineRule="auto"/>
+        <w:rPr>
+          <w:rFonts w:ascii="ArialMT" w:hAnsi="ArialMT" w:cs="ArialMT"/>
+          <w:color w:val="1A1A1A"/>
+          <w:sz w:val="24"/>
+          <w:szCs w:val="24"/>
+        </w:rPr>
+      </w:pPr>
+      <w:r>
+        <w:rPr>
+          <w:rFonts w:ascii="ArialMT" w:hAnsi="ArialMT" w:cs="ArialMT"/>
+          <w:color w:val="1A1A1A"/>
+          <w:sz w:val="24"/>
+          <w:szCs w:val="24"/>
+        </w:rPr>
+        <w:t>Currently Part Time at Tescos as replenishment.</w:t>
       </w:r>
     </w:p>
     <w:p>
@@ -1505,13 +1490,57 @@
     <w:lsdException w:name="HTML Sample" w:semiHidden="1" w:unhideWhenUsed="1"/>
     <w:lsdException w:name="HTML Typewriter" w:semiHidden="1" w:unhideWhenUsed="1"/>
     <w:lsdException w:name="HTML Variable" w:semiHidden="1" w:unhideWhenUsed="1"/>
+    <w:lsdException w:name="Normal Table" w:semiHidden="1" w:unhideWhenUsed="1"/>
     <w:lsdException w:name="annotation subject" w:semiHidden="1" w:unhideWhenUsed="1"/>
     <w:lsdException w:name="No List" w:semiHidden="1" w:unhideWhenUsed="1"/>
     <w:lsdException w:name="Outline List 1" w:semiHidden="1" w:unhideWhenUsed="1"/>
     <w:lsdException w:name="Outline List 2" w:semiHidden="1" w:unhideWhenUsed="1"/>
     <w:lsdException w:name="Outline List 3" w:semiHidden="1" w:unhideWhenUsed="1"/>
+    <w:lsdException w:name="Table Simple 1" w:semiHidden="1" w:unhideWhenUsed="1"/>
+    <w:lsdException w:name="Table Simple 2" w:semiHidden="1" w:unhideWhenUsed="1"/>
+    <w:lsdException w:name="Table Simple 3" w:semiHidden="1" w:unhideWhenUsed="1"/>
+    <w:lsdException w:name="Table Classic 1" w:semiHidden="1" w:unhideWhenUsed="1"/>
+    <w:lsdException w:name="Table Classic 2" w:semiHidden="1" w:unhideWhenUsed="1"/>
+    <w:lsdException w:name="Table Classic 3" w:semiHidden="1" w:unhideWhenUsed="1"/>
+    <w:lsdException w:name="Table Classic 4" w:semiHidden="1" w:unhideWhenUsed="1"/>
+    <w:lsdException w:name="Table Colorful 1" w:semiHidden="1" w:unhideWhenUsed="1"/>
+    <w:lsdException w:name="Table Colorful 2" w:semiHidden="1" w:unhideWhenUsed="1"/>
+    <w:lsdException w:name="Table Colorful 3" w:semiHidden="1" w:unhideWhenUsed="1"/>
+    <w:lsdException w:name="Table Columns 1" w:semiHidden="1" w:unhideWhenUsed="1"/>
+    <w:lsdException w:name="Table Columns 2" w:semiHidden="1" w:unhideWhenUsed="1"/>
+    <w:lsdException w:name="Table Columns 3" w:semiHidden="1" w:unhideWhenUsed="1"/>
+    <w:lsdException w:name="Table Columns 4" w:semiHidden="1" w:unhideWhenUsed="1"/>
+    <w:lsdException w:name="Table Columns 5" w:semiHidden="1" w:unhideWhenUsed="1"/>
+    <w:lsdException w:name="Table Grid 1" w:semiHidden="1" w:unhideWhenUsed="1"/>
+    <w:lsdException w:name="Table Grid 2" w:semiHidden="1" w:unhideWhenUsed="1"/>
+    <w:lsdException w:name="Table Grid 3" w:semiHidden="1" w:unhideWhenUsed="1"/>
+    <w:lsdException w:name="Table Grid 4" w:semiHidden="1" w:unhideWhenUsed="1"/>
+    <w:lsdException w:name="Table Grid 5" w:semiHidden="1" w:unhideWhenUsed="1"/>
+    <w:lsdException w:name="Table Grid 6" w:semiHidden="1" w:unhideWhenUsed="1"/>
+    <w:lsdException w:name="Table Grid 7" w:semiHidden="1" w:unhideWhenUsed="1"/>
+    <w:lsdException w:name="Table Grid 8" w:semiHidden="1" w:unhideWhenUsed="1"/>
+    <w:lsdException w:name="Table List 1" w:semiHidden="1" w:unhideWhenUsed="1"/>
+    <w:lsdException w:name="Table List 2" w:semiHidden="1" w:unhideWhenUsed="1"/>
+    <w:lsdException w:name="Table List 3" w:semiHidden="1" w:unhideWhenUsed="1"/>
+    <w:lsdException w:name="Table List 4" w:semiHidden="1" w:unhideWhenUsed="1"/>
+    <w:lsdException w:name="Table List 5" w:semiHidden="1" w:unhideWhenUsed="1"/>
+    <w:lsdException w:name="Table List 6" w:semiHidden="1" w:unhideWhenUsed="1"/>
+    <w:lsdException w:name="Table List 7" w:semiHidden="1" w:unhideWhenUsed="1"/>
+    <w:lsdException w:name="Table List 8" w:semiHidden="1" w:unhideWhenUsed="1"/>
+    <w:lsdException w:name="Table 3D effects 1" w:semiHidden="1" w:unhideWhenUsed="1"/>
+    <w:lsdException w:name="Table 3D effects 2" w:semiHidden="1" w:unhideWhenUsed="1"/>
+    <w:lsdException w:name="Table 3D effects 3" w:semiHidden="1" w:unhideWhenUsed="1"/>
+    <w:lsdException w:name="Table Contemporary" w:semiHidden="1" w:unhideWhenUsed="1"/>
+    <w:lsdException w:name="Table Elegant" w:semiHidden="1" w:unhideWhenUsed="1"/>
+    <w:lsdException w:name="Table Professional" w:semiHidden="1" w:unhideWhenUsed="1"/>
+    <w:lsdException w:name="Table Subtle 1" w:semiHidden="1" w:unhideWhenUsed="1"/>
+    <w:lsdException w:name="Table Subtle 2" w:semiHidden="1" w:unhideWhenUsed="1"/>
+    <w:lsdException w:name="Table Web 1" w:semiHidden="1" w:unhideWhenUsed="1"/>
+    <w:lsdException w:name="Table Web 2" w:semiHidden="1" w:unhideWhenUsed="1"/>
+    <w:lsdException w:name="Table Web 3" w:semiHidden="1" w:unhideWhenUsed="1"/>
     <w:lsdException w:name="Balloon Text" w:semiHidden="1" w:unhideWhenUsed="1"/>
     <w:lsdException w:name="Table Grid" w:uiPriority="39"/>
+    <w:lsdException w:name="Table Theme" w:semiHidden="1" w:unhideWhenUsed="1"/>
     <w:lsdException w:name="Placeholder Text" w:semiHidden="1"/>
     <w:lsdException w:name="No Spacing" w:uiPriority="1" w:qFormat="1"/>
     <w:lsdException w:name="Light Shading" w:uiPriority="60"/>

</xml_diff>